<commit_message>
add notes for ntpdate
</commit_message>
<xml_diff>
--- a/随堂笔记/chap02 高可用安装/kubeadm安装方式/最新版安装方法/2.1、Kubeadm高可用安装Kubernetes.docx
+++ b/随堂笔记/chap02 高可用安装/kubeadm安装方式/最新版安装方法/2.1、Kubeadm高可用安装Kubernetes.docx
@@ -784,12 +784,39 @@
         <w:ind w:firstLine="396"/>
         <w:jc w:val="left"/>
         <w:rPr>
+          <w:rFonts w:ascii="Georgia" w:hAnsi="Georgia" w:cs="宋体"/>
+          <w:color w:val="FF0000"/>
+          <w:sz w:val="30"/>
+          <w:szCs w:val="30"/>
+        </w:rPr>
+      </w:pPr>
+      <w:r>
+        <w:rPr>
+          <w:rFonts w:ascii="Georgia" w:hAnsi="Georgia" w:cs="宋体"/>
+          <w:color w:val="FF0000"/>
+          <w:sz w:val="30"/>
+          <w:szCs w:val="30"/>
+        </w:rPr>
+        <w:t>VIP</w:t>
+      </w:r>
+      <w:r>
+        <w:rPr>
           <w:rFonts w:ascii="Georgia" w:hAnsi="Georgia" w:cs="宋体" w:hint="eastAsia"/>
           <w:color w:val="FF0000"/>
           <w:sz w:val="30"/>
           <w:szCs w:val="30"/>
         </w:rPr>
-      </w:pPr>
+        <w:t>（虚拟</w:t>
+      </w:r>
+      <w:r>
+        <w:rPr>
+          <w:rFonts w:ascii="Georgia" w:hAnsi="Georgia" w:cs="宋体" w:hint="eastAsia"/>
+          <w:color w:val="FF0000"/>
+          <w:sz w:val="30"/>
+          <w:szCs w:val="30"/>
+        </w:rPr>
+        <w:t>I</w:t>
+      </w:r>
       <w:r>
         <w:rPr>
           <w:rFonts w:ascii="Georgia" w:hAnsi="Georgia" w:cs="宋体"/>
@@ -797,7 +824,7 @@
           <w:sz w:val="30"/>
           <w:szCs w:val="30"/>
         </w:rPr>
-        <w:t>VIP</w:t>
+        <w:t>P</w:t>
       </w:r>
       <w:r>
         <w:rPr>
@@ -806,7 +833,7 @@
           <w:sz w:val="30"/>
           <w:szCs w:val="30"/>
         </w:rPr>
-        <w:t>（虚拟</w:t>
+        <w:t>）</w:t>
       </w:r>
       <w:r>
         <w:rPr>
@@ -815,6 +842,15 @@
           <w:sz w:val="30"/>
           <w:szCs w:val="30"/>
         </w:rPr>
+        <w:t>不要和公司内网</w:t>
+      </w:r>
+      <w:r>
+        <w:rPr>
+          <w:rFonts w:ascii="Georgia" w:hAnsi="Georgia" w:cs="宋体" w:hint="eastAsia"/>
+          <w:color w:val="FF0000"/>
+          <w:sz w:val="30"/>
+          <w:szCs w:val="30"/>
+        </w:rPr>
         <w:t>I</w:t>
       </w:r>
       <w:r>
@@ -826,8 +862,6 @@
         </w:rPr>
         <w:t>P</w:t>
       </w:r>
-      <w:bookmarkStart w:id="12" w:name="_GoBack"/>
-      <w:bookmarkEnd w:id="12"/>
       <w:r>
         <w:rPr>
           <w:rFonts w:ascii="Georgia" w:hAnsi="Georgia" w:cs="宋体" w:hint="eastAsia"/>
@@ -835,7 +869,7 @@
           <w:sz w:val="30"/>
           <w:szCs w:val="30"/>
         </w:rPr>
-        <w:t>）</w:t>
+        <w:t>重复，首先去</w:t>
       </w:r>
       <w:r>
         <w:rPr>
@@ -844,7 +878,7 @@
           <w:sz w:val="30"/>
           <w:szCs w:val="30"/>
         </w:rPr>
-        <w:t>不要和公司内网</w:t>
+        <w:t>ping</w:t>
       </w:r>
       <w:r>
         <w:rPr>
@@ -853,7 +887,7 @@
           <w:sz w:val="30"/>
           <w:szCs w:val="30"/>
         </w:rPr>
-        <w:t>I</w:t>
+        <w:t>一下，不通才可用。</w:t>
       </w:r>
       <w:r>
         <w:rPr>
@@ -862,7 +896,7 @@
           <w:sz w:val="30"/>
           <w:szCs w:val="30"/>
         </w:rPr>
-        <w:t>P</w:t>
+        <w:t>VIP</w:t>
       </w:r>
       <w:r>
         <w:rPr>
@@ -871,42 +905,6 @@
           <w:sz w:val="30"/>
           <w:szCs w:val="30"/>
         </w:rPr>
-        <w:t>重复，首先去</w:t>
-      </w:r>
-      <w:r>
-        <w:rPr>
-          <w:rFonts w:ascii="Georgia" w:hAnsi="Georgia" w:cs="宋体" w:hint="eastAsia"/>
-          <w:color w:val="FF0000"/>
-          <w:sz w:val="30"/>
-          <w:szCs w:val="30"/>
-        </w:rPr>
-        <w:t>ping</w:t>
-      </w:r>
-      <w:r>
-        <w:rPr>
-          <w:rFonts w:ascii="Georgia" w:hAnsi="Georgia" w:cs="宋体" w:hint="eastAsia"/>
-          <w:color w:val="FF0000"/>
-          <w:sz w:val="30"/>
-          <w:szCs w:val="30"/>
-        </w:rPr>
-        <w:t>一下，不通才可用。</w:t>
-      </w:r>
-      <w:r>
-        <w:rPr>
-          <w:rFonts w:ascii="Georgia" w:hAnsi="Georgia" w:cs="宋体"/>
-          <w:color w:val="FF0000"/>
-          <w:sz w:val="30"/>
-          <w:szCs w:val="30"/>
-        </w:rPr>
-        <w:t>VIP</w:t>
-      </w:r>
-      <w:r>
-        <w:rPr>
-          <w:rFonts w:ascii="Georgia" w:hAnsi="Georgia" w:cs="宋体" w:hint="eastAsia"/>
-          <w:color w:val="FF0000"/>
-          <w:sz w:val="30"/>
-          <w:szCs w:val="30"/>
-        </w:rPr>
         <w:t>需要和主机在同一个局域网内！</w:t>
       </w:r>
     </w:p>
@@ -1265,7 +1263,7 @@
       <w:pPr>
         <w:pStyle w:val="Swift"/>
       </w:pPr>
-      <w:bookmarkStart w:id="13" w:name="_Hlk44921663"/>
+      <w:bookmarkStart w:id="12" w:name="_Hlk44921663"/>
       <w:r>
         <w:t xml:space="preserve">[root@k8s-master01 ~]# vi /etc/fstab </w:t>
       </w:r>
@@ -1387,44 +1385,185 @@
         <w:t>#/dev/mapper/cl-swap     swap                    swap    defaults        0 0</w:t>
       </w:r>
     </w:p>
-    <w:bookmarkEnd w:id="13"/>
+    <w:bookmarkEnd w:id="12"/>
+    <w:p>
+      <w:pPr>
+        <w:widowControl/>
+        <w:spacing w:before="150" w:after="150"/>
+        <w:ind w:firstLine="396"/>
+        <w:jc w:val="left"/>
+        <w:rPr>
+          <w:rFonts w:ascii="Georgia" w:hAnsi="Georgia" w:cs="宋体"/>
+          <w:snapToGrid/>
+          <w:color w:val="000000" w:themeColor="text1"/>
+        </w:rPr>
+      </w:pPr>
+      <w:r>
+        <w:rPr>
+          <w:rFonts w:hint="eastAsia"/>
+        </w:rPr>
+        <w:t>安装</w:t>
+      </w:r>
+      <w:r>
+        <w:rPr>
+          <w:rFonts w:hint="eastAsia"/>
+        </w:rPr>
+        <w:t>ntpdate</w:t>
+      </w:r>
+      <w:r>
+        <w:rPr>
+          <w:rFonts w:ascii="Georgia" w:hAnsi="Georgia" w:cs="宋体" w:hint="eastAsia"/>
+          <w:color w:val="000000" w:themeColor="text1"/>
+        </w:rPr>
+        <w:t>（</w:t>
+      </w:r>
+      <w:r>
+        <w:rPr>
+          <w:rFonts w:ascii="Georgia" w:hAnsi="Georgia" w:cs="宋体"/>
+          <w:color w:val="000000" w:themeColor="text1"/>
+        </w:rPr>
+        <w:t xml:space="preserve">CentOS 7 </w:t>
+      </w:r>
+      <w:r>
+        <w:rPr>
+          <w:rFonts w:ascii="Georgia" w:hAnsi="Georgia" w:cs="宋体" w:hint="eastAsia"/>
+          <w:color w:val="000000" w:themeColor="text1"/>
+        </w:rPr>
+        <w:t>无需安装，自带</w:t>
+      </w:r>
+      <w:r>
+        <w:rPr>
+          <w:rFonts w:ascii="Georgia" w:hAnsi="Georgia" w:cs="宋体"/>
+          <w:color w:val="000000" w:themeColor="text1"/>
+        </w:rPr>
+        <w:t>ntpdate</w:t>
+      </w:r>
+      <w:r>
+        <w:rPr>
+          <w:rFonts w:ascii="Georgia" w:hAnsi="Georgia" w:cs="宋体" w:hint="eastAsia"/>
+          <w:color w:val="000000" w:themeColor="text1"/>
+        </w:rPr>
+        <w:t>命令）</w:t>
+      </w:r>
+    </w:p>
     <w:p>
       <w:pPr>
         <w:pStyle w:val="affffffff4"/>
       </w:pPr>
+      <w:bookmarkStart w:id="13" w:name="_GoBack"/>
+      <w:bookmarkEnd w:id="13"/>
+    </w:p>
+    <w:p>
+      <w:pPr>
+        <w:pStyle w:val="Swift"/>
+      </w:pPr>
+      <w:r>
+        <w:t>rpm -ivh http://mirrors.wlnmp.com/centos/wlnmp-release-centos.noarch.rpm</w:t>
+      </w:r>
+    </w:p>
+    <w:p>
+      <w:pPr>
+        <w:pStyle w:val="Swift"/>
+      </w:pPr>
+      <w:r>
+        <w:t>yum install wntp -y</w:t>
+      </w:r>
+    </w:p>
+    <w:p>
+      <w:pPr>
+        <w:pStyle w:val="afff4"/>
+      </w:pPr>
+    </w:p>
+    <w:p>
+      <w:pPr>
+        <w:pStyle w:val="affffffff4"/>
+      </w:pPr>
       <w:r>
         <w:rPr>
           <w:rFonts w:hint="eastAsia"/>
         </w:rPr>
-        <w:t>安装</w:t>
+        <w:t>所有节点同步时间</w:t>
       </w:r>
       <w:r>
         <w:rPr>
           <w:rFonts w:hint="eastAsia"/>
         </w:rPr>
-        <w:t>ntpdate</w:t>
-      </w:r>
-    </w:p>
-    <w:p>
-      <w:pPr>
-        <w:pStyle w:val="Swift"/>
-      </w:pPr>
-      <w:r>
-        <w:t>rpm -ivh http://mirrors.wlnmp.com/centos/wlnmp-release-centos.noarch.rpm</w:t>
-      </w:r>
-    </w:p>
-    <w:p>
-      <w:pPr>
-        <w:pStyle w:val="Swift"/>
-      </w:pPr>
-      <w:r>
-        <w:t>yum install wntp -y</w:t>
-      </w:r>
-    </w:p>
-    <w:p>
-      <w:pPr>
-        <w:pStyle w:val="afff4"/>
-      </w:pPr>
+        <w:t>。时间同步配置如下：</w:t>
+      </w:r>
+    </w:p>
+    <w:p>
+      <w:pPr>
+        <w:pStyle w:val="affffffff5"/>
+      </w:pPr>
+      <w:r>
+        <w:t>ln -sf /usr/share/zoneinfo/Asia/Shanghai /etc/localtime</w:t>
+      </w:r>
+    </w:p>
+    <w:p>
+      <w:pPr>
+        <w:pStyle w:val="affffffff5"/>
+      </w:pPr>
+      <w:r>
+        <w:t>echo 'Asia/Shanghai' &gt;/etc/timezone</w:t>
+      </w:r>
+    </w:p>
+    <w:p>
+      <w:pPr>
+        <w:pStyle w:val="affffffff5"/>
+      </w:pPr>
+      <w:r>
+        <w:t>ntpdate time2.aliyun.com</w:t>
+      </w:r>
+    </w:p>
+    <w:p>
+      <w:pPr>
+        <w:pStyle w:val="affffffff5"/>
+      </w:pPr>
+      <w:r>
+        <w:t xml:space="preserve"># </w:t>
+      </w:r>
+      <w:r>
+        <w:rPr>
+          <w:rFonts w:hint="eastAsia"/>
+        </w:rPr>
+        <w:t>加入到</w:t>
+      </w:r>
+      <w:r>
+        <w:t>crontab</w:t>
+      </w:r>
+    </w:p>
+    <w:p>
+      <w:pPr>
+        <w:pStyle w:val="affffffff5"/>
+      </w:pPr>
+      <w:r>
+        <w:t>*/5 * * * * ntpdate time2.aliyun.com</w:t>
+      </w:r>
+    </w:p>
+    <w:p>
+      <w:pPr>
+        <w:pStyle w:val="affffffff5"/>
+      </w:pPr>
+      <w:r>
+        <w:t xml:space="preserve"># </w:t>
+      </w:r>
+      <w:r>
+        <w:rPr>
+          <w:rFonts w:hint="eastAsia"/>
+        </w:rPr>
+        <w:t>加入到开机自动同步，</w:t>
+      </w:r>
+      <w:r>
+        <w:t>/etc/rc.local</w:t>
+      </w:r>
+    </w:p>
+    <w:p>
+      <w:pPr>
+        <w:pStyle w:val="affffffff5"/>
+      </w:pPr>
+      <w:r>
+        <w:t>ntpdate time2.aliyun.com</w:t>
+      </w:r>
     </w:p>
     <w:p>
       <w:pPr>
@@ -1434,13 +1573,16 @@
         <w:rPr>
           <w:rFonts w:hint="eastAsia"/>
         </w:rPr>
-        <w:t>所有节点同步时间</w:t>
+        <w:t>所有节点配置</w:t>
+      </w:r>
+      <w:r>
+        <w:t>limit</w:t>
       </w:r>
       <w:r>
         <w:rPr>
           <w:rFonts w:hint="eastAsia"/>
         </w:rPr>
-        <w:t>。时间同步配置如下：</w:t>
+        <w:t>：</w:t>
       </w:r>
     </w:p>
     <w:p>
@@ -1448,7 +1590,63 @@
         <w:pStyle w:val="affffffff5"/>
       </w:pPr>
       <w:r>
-        <w:t>ln -sf /usr/share/zoneinfo/Asia/Shanghai /etc/localtime</w:t>
+        <w:t>ulimit -SHn 65535</w:t>
+      </w:r>
+    </w:p>
+    <w:p>
+      <w:pPr>
+        <w:pStyle w:val="affffffff4"/>
+      </w:pPr>
+      <w:r>
+        <w:t>Master01</w:t>
+      </w:r>
+      <w:r>
+        <w:rPr>
+          <w:rFonts w:hint="eastAsia"/>
+        </w:rPr>
+        <w:t>节点免密钥登录其他节点</w:t>
+      </w:r>
+      <w:r>
+        <w:rPr>
+          <w:rFonts w:hint="eastAsia"/>
+        </w:rPr>
+        <w:t>，安装过程中生成配置文件和证书均在</w:t>
+      </w:r>
+      <w:r>
+        <w:t>Master01</w:t>
+      </w:r>
+      <w:r>
+        <w:rPr>
+          <w:rFonts w:hint="eastAsia"/>
+        </w:rPr>
+        <w:t>上操作，集群管理也在</w:t>
+      </w:r>
+      <w:r>
+        <w:t>Master01</w:t>
+      </w:r>
+      <w:r>
+        <w:rPr>
+          <w:rFonts w:hint="eastAsia"/>
+        </w:rPr>
+        <w:t>上操作，阿里云或者</w:t>
+      </w:r>
+      <w:r>
+        <w:t>AWS</w:t>
+      </w:r>
+      <w:r>
+        <w:rPr>
+          <w:rFonts w:hint="eastAsia"/>
+        </w:rPr>
+        <w:t>上需要单独一台</w:t>
+      </w:r>
+      <w:r>
+        <w:t>kubectl</w:t>
+      </w:r>
+      <w:r>
+        <w:rPr>
+          <w:rFonts w:hint="eastAsia"/>
+        </w:rPr>
+        <w:t>服务器。密钥配置如下：</w:t>
       </w:r>
     </w:p>
     <w:p>
@@ -1456,7 +1654,7 @@
         <w:pStyle w:val="affffffff5"/>
       </w:pPr>
       <w:r>
-        <w:t>echo 'Asia/Shanghai' &gt;/etc/timezone</w:t>
+        <w:t>ssh-keygen -t rsa</w:t>
       </w:r>
     </w:p>
     <w:p>
@@ -1464,168 +1662,21 @@
         <w:pStyle w:val="affffffff5"/>
       </w:pPr>
       <w:r>
-        <w:t>ntpdate time2.aliyun.com</w:t>
-      </w:r>
-    </w:p>
-    <w:p>
-      <w:pPr>
-        <w:pStyle w:val="affffffff5"/>
-      </w:pPr>
-      <w:r>
-        <w:t xml:space="preserve"># </w:t>
-      </w:r>
+        <w:t xml:space="preserve">for i in k8s-master01 k8s-master02 k8s-master03 k8s-node01 k8s-node02;do </w:t>
+      </w:r>
+      <w:r>
+        <w:lastRenderedPageBreak/>
+        <w:t>ssh-copy-id -i .ssh/id_rsa.pub $i;done</w:t>
+      </w:r>
+    </w:p>
+    <w:p>
+      <w:pPr>
+        <w:pStyle w:val="affffffff4"/>
+      </w:pPr>
       <w:r>
         <w:rPr>
           <w:rFonts w:hint="eastAsia"/>
         </w:rPr>
-        <w:t>加入到</w:t>
-      </w:r>
-      <w:r>
-        <w:t>crontab</w:t>
-      </w:r>
-    </w:p>
-    <w:p>
-      <w:pPr>
-        <w:pStyle w:val="affffffff5"/>
-      </w:pPr>
-      <w:r>
-        <w:t>*/5 * * * * ntpdate time2.aliyun.com</w:t>
-      </w:r>
-    </w:p>
-    <w:p>
-      <w:pPr>
-        <w:pStyle w:val="affffffff5"/>
-      </w:pPr>
-      <w:r>
-        <w:t xml:space="preserve"># </w:t>
-      </w:r>
-      <w:r>
-        <w:rPr>
-          <w:rFonts w:hint="eastAsia"/>
-        </w:rPr>
-        <w:t>加入到开机自动同步，</w:t>
-      </w:r>
-      <w:r>
-        <w:t>/etc/rc.local</w:t>
-      </w:r>
-    </w:p>
-    <w:p>
-      <w:pPr>
-        <w:pStyle w:val="affffffff5"/>
-      </w:pPr>
-      <w:r>
-        <w:t>ntpdate time2.aliyun.com</w:t>
-      </w:r>
-    </w:p>
-    <w:p>
-      <w:pPr>
-        <w:pStyle w:val="affffffff4"/>
-      </w:pPr>
-      <w:r>
-        <w:rPr>
-          <w:rFonts w:hint="eastAsia"/>
-        </w:rPr>
-        <w:t>所有节点配置</w:t>
-      </w:r>
-      <w:r>
-        <w:t>limit</w:t>
-      </w:r>
-      <w:r>
-        <w:rPr>
-          <w:rFonts w:hint="eastAsia"/>
-        </w:rPr>
-        <w:t>：</w:t>
-      </w:r>
-    </w:p>
-    <w:p>
-      <w:pPr>
-        <w:pStyle w:val="affffffff5"/>
-      </w:pPr>
-      <w:r>
-        <w:t>ulimit -SHn 65535</w:t>
-      </w:r>
-    </w:p>
-    <w:p>
-      <w:pPr>
-        <w:pStyle w:val="affffffff4"/>
-      </w:pPr>
-      <w:r>
-        <w:t>Master01</w:t>
-      </w:r>
-      <w:r>
-        <w:rPr>
-          <w:rFonts w:hint="eastAsia"/>
-        </w:rPr>
-        <w:t>节点免密钥登录其他节点</w:t>
-      </w:r>
-      <w:r>
-        <w:rPr>
-          <w:rFonts w:hint="eastAsia"/>
-        </w:rPr>
-        <w:t>，安装过程中生成配置文件和证书均在</w:t>
-      </w:r>
-      <w:r>
-        <w:t>Master01</w:t>
-      </w:r>
-      <w:r>
-        <w:rPr>
-          <w:rFonts w:hint="eastAsia"/>
-        </w:rPr>
-        <w:t>上操作，集群管理也在</w:t>
-      </w:r>
-      <w:r>
-        <w:t>Master01</w:t>
-      </w:r>
-      <w:r>
-        <w:rPr>
-          <w:rFonts w:hint="eastAsia"/>
-        </w:rPr>
-        <w:t>上操作，阿里云或者</w:t>
-      </w:r>
-      <w:r>
-        <w:t>AWS</w:t>
-      </w:r>
-      <w:r>
-        <w:rPr>
-          <w:rFonts w:hint="eastAsia"/>
-        </w:rPr>
-        <w:t>上需要单独一台</w:t>
-      </w:r>
-      <w:r>
-        <w:t>kubectl</w:t>
-      </w:r>
-      <w:r>
-        <w:rPr>
-          <w:rFonts w:hint="eastAsia"/>
-        </w:rPr>
-        <w:t>服务器。密钥配置如下：</w:t>
-      </w:r>
-    </w:p>
-    <w:p>
-      <w:pPr>
-        <w:pStyle w:val="affffffff5"/>
-      </w:pPr>
-      <w:r>
-        <w:t>ssh-keygen -t rsa</w:t>
-      </w:r>
-    </w:p>
-    <w:p>
-      <w:pPr>
-        <w:pStyle w:val="affffffff5"/>
-      </w:pPr>
-      <w:r>
-        <w:t>for i in k8s-master01 k8s-master02 k8s-master03 k8s-node01 k8s-node02;do ssh-copy-id -i .ssh/id_rsa.pub $i;done</w:t>
-      </w:r>
-    </w:p>
-    <w:p>
-      <w:pPr>
-        <w:pStyle w:val="affffffff4"/>
-      </w:pPr>
-      <w:r>
-        <w:rPr>
-          <w:rFonts w:hint="eastAsia"/>
-        </w:rPr>
-        <w:lastRenderedPageBreak/>
         <w:t>在源码中的</w:t>
       </w:r>
       <w:r>
@@ -11589,7 +11640,7 @@
         <v:path o:extrusionok="f" gradientshapeok="t" o:connecttype="rect"/>
         <o:lock v:ext="edit" aspectratio="t"/>
       </v:shapetype>
-      <v:shape id="_x0000_i1034" type="#_x0000_t75" style="width:7.8pt;height:7.8pt" o:bullet="t">
+      <v:shape id="_x0000_i1028" type="#_x0000_t75" style="width:7.8pt;height:7.8pt" o:bullet="t">
         <v:imagedata r:id="rId1" o:title="项目符号1"/>
       </v:shape>
     </w:pict>

</xml_diff>